<commit_message>
listen to * addresses
</commit_message>
<xml_diff>
--- a/Report v1.docx
+++ b/Report v1.docx
@@ -14979,7 +14979,7 @@
       </w:pPr>
       <w:bookmarkStart w:id="11" w:name="_Toc73274034"/>
       <w:r>
-        <w:t>Δημιουργία βάσης και χρήστη στην mariadb</w:t>
+        <w:t>Δημιουργία βάσης και χρήστη στη mariadb</w:t>
       </w:r>
       <w:bookmarkEnd w:id="11"/>
     </w:p>
@@ -15687,7 +15687,7 @@
                 <w:rFonts w:ascii="Consolas" w:hAnsi="Consolas" w:cs="Consolas"/>
                 <w:sz w:val="22"/>
                 <w:szCs w:val="22"/>
-                <w:lang w:val="el-GR" w:eastAsia="en-GB"/>
+                <w:lang w:val="en-US" w:eastAsia="en-GB"/>
               </w:rPr>
               <w:t xml:space="preserve">    </w:t>
             </w:r>
@@ -16059,7 +16059,7 @@
       <w:pPr>
         <w:pStyle w:val="Heading2"/>
         <w:rPr>
-          <w:lang w:val="en-US"/>
+          <w:lang w:val="el-GR"/>
         </w:rPr>
       </w:pPr>
       <w:bookmarkStart w:id="14" w:name="_Toc73274037"/>
@@ -16110,7 +16110,7 @@
     <w:p>
       <w:pPr>
         <w:rPr>
-          <w:lang w:val="en-US"/>
+          <w:lang w:val="el-GR"/>
         </w:rPr>
       </w:pPr>
     </w:p>
@@ -16162,7 +16162,7 @@
     <w:p>
       <w:pPr>
         <w:rPr>
-          <w:lang w:val="en-US"/>
+          <w:lang w:val="el-GR"/>
         </w:rPr>
       </w:pPr>
     </w:p>

</xml_diff>